<commit_message>
updating appdx and figures
</commit_message>
<xml_diff>
--- a/writing/kapur_ch1 AEP MK_MAH_MK_AEP_MK.docx
+++ b/writing/kapur_ch1 AEP MK_MAH_MK_AEP_MK.docx
@@ -902,13 +902,7 @@
       </w:del>
       <w:ins w:id="6" w:author="Maia Kapur" w:date="2019-03-14T14:10:00Z">
         <w:r>
-          <w:t>a</w:t>
-        </w:r>
-        <w:r>
-          <w:t>cc</w:t>
-        </w:r>
-        <w:r>
-          <w:t xml:space="preserve">urately </w:t>
+          <w:t xml:space="preserve">accurately </w:t>
         </w:r>
       </w:ins>
       <w:r>
@@ -1211,19 +1205,13 @@
           <w:t>e</w:t>
         </w:r>
         <w:r>
-          <w:t xml:space="preserve"> downward trend. Traditionally, sablefish stock assessment and management has </w:t>
-        </w:r>
-        <w:r>
-          <w:t>o</w:t>
+          <w:t xml:space="preserve"> downward trend. Traditionally, sablefish stock assessment and management has o</w:t>
         </w:r>
         <w:r>
           <w:t>cc</w:t>
         </w:r>
         <w:r>
-          <w:t xml:space="preserve">urred </w:t>
-        </w:r>
-        <w:r>
-          <w:t xml:space="preserve">independently at regional scales, namely Alaska, British Columbia, and the US West Coast, assuming that these are closed stocks. However, recent genetic work has shown that NE Pacific sablefish are not genetically distinct between these traditional management areas </w:t>
+          <w:t xml:space="preserve">urred independently at regional scales, namely Alaska, British Columbia, and the US West Coast, assuming that these are closed stocks. However, recent genetic work has shown that NE Pacific sablefish are not genetically distinct between these traditional management areas </w:t>
         </w:r>
         <w:r>
           <w:fldChar w:fldCharType="begin" w:fldLock="1"/>
@@ -1294,10 +1282,7 @@
           <w:t xml:space="preserve"> represents the spatial heterogeneity of sablefish throughout their range</w:t>
         </w:r>
         <w:r>
-          <w:t>.</w:t>
-        </w:r>
-        <w:r>
-          <w:t xml:space="preserve"> Results from this work will inform the constructi</w:t>
+          <w:t>. Results from this work will inform the constructi</w:t>
         </w:r>
       </w:ins>
       <w:ins w:id="11" w:author="Maia Kapur" w:date="2019-03-14T14:12:00Z">
@@ -2618,12 +2603,12 @@
       <w:r>
         <w:t xml:space="preserve"> a 1x1 covariance matrix for each of parameters of the current GAM spline (typically just one); the square root provides the standard error for each derivative estimate of the spline. </w:t>
       </w:r>
-      <w:bookmarkStart w:id="21" w:name="_Hlk2063522"/>
-      <w:bookmarkStart w:id="22" w:name="_Hlk3457523"/>
+      <w:bookmarkStart w:id="21" w:name="_Hlk3457523"/>
+      <w:bookmarkStart w:id="22" w:name="_Hlk2063522"/>
       <w:r>
         <w:t>These steps are then repeated for years and longitudes</w:t>
       </w:r>
-      <w:bookmarkEnd w:id="22"/>
+      <w:bookmarkEnd w:id="21"/>
       <w:r>
         <w:t xml:space="preserve"> for the data set at hand. For each parameter, we identify where the maximum absolute value of the first derivative is </w:t>
       </w:r>
@@ -2646,7 +2631,7 @@
       <w:r>
         <w:t xml:space="preserve">. </w:t>
       </w:r>
-      <w:bookmarkEnd w:id="21"/>
+      <w:bookmarkEnd w:id="22"/>
       <w:ins w:id="25" w:author="Maia Kapur" w:date="2019-03-14T14:14:00Z">
         <w:r>
           <w:fldChar w:fldCharType="begin"/>
@@ -2660,13 +2645,7 @@
       </w:r>
       <w:ins w:id="26" w:author="Maia Kapur" w:date="2019-03-14T14:14:00Z">
         <w:r>
-          <w:t>Figure</w:t>
-        </w:r>
-        <w:r>
-          <w:t>s</w:t>
-        </w:r>
-        <w:r>
-          <w:t xml:space="preserve"> </w:t>
+          <w:t xml:space="preserve">Figures </w:t>
         </w:r>
         <w:r>
           <w:rPr>
@@ -2689,10 +2668,7 @@
       </w:r>
       <w:ins w:id="27" w:author="Maia Kapur" w:date="2019-03-14T14:14:00Z">
         <w:r>
-          <w:t xml:space="preserve"> and</w:t>
-        </w:r>
-        <w:r>
-          <w:t xml:space="preserve"> </w:t>
+          <w:t xml:space="preserve"> and </w:t>
         </w:r>
         <w:r>
           <w:rPr>
@@ -4274,10 +4250,7 @@
         <w:t xml:space="preserve">= </w:t>
       </w:r>
       <w:r>
-        <w:t>62.69</w:t>
-      </w:r>
-      <w:r>
-        <w:t xml:space="preserve"> </w:t>
+        <w:t xml:space="preserve">62.69 </w:t>
       </w:r>
       <w:r>
         <w:t xml:space="preserve">and </w:t>
@@ -4334,10 +4307,7 @@
         <w:t>1</w:t>
       </w:r>
       <w:r>
-        <w:t xml:space="preserve">= </w:t>
-      </w:r>
-      <w:r>
-        <w:t xml:space="preserve">50cm and </w:t>
+        <w:t xml:space="preserve">= 50cm and </w:t>
       </w:r>
       <m:oMath>
         <m:sSub>
@@ -4593,10 +4563,7 @@
       </w:ins>
       <w:ins w:id="50" w:author="Maia Kapur" w:date="2019-03-14T14:07:00Z">
         <w:r>
-          <w:t>from a uniform distribution between 0° and 25°; for simulations with spatial</w:t>
-        </w:r>
-        <w:r>
-          <w:t xml:space="preserve"> </w:t>
+          <w:t xml:space="preserve">from a uniform distribution between 0° and 25°; for simulations with spatial </w:t>
         </w:r>
       </w:ins>
       <w:ins w:id="51" w:author="Maia Kapur" w:date="2019-03-14T14:08:00Z">
@@ -4754,10 +4721,7 @@
       </w:del>
       <w:ins w:id="67" w:author="Maia Kapur" w:date="2019-03-14T14:03:00Z">
         <w:r>
-          <w:t>accurately</w:t>
-        </w:r>
-        <w:r>
-          <w:t xml:space="preserve"> </w:t>
+          <w:t xml:space="preserve">accurately </w:t>
         </w:r>
       </w:ins>
       <w:r>
@@ -5193,10 +5157,7 @@
         <w:t xml:space="preserve"> and to avoid disproportionate influence of more heavily-sampled regions,</w:t>
       </w:r>
       <w:r>
-        <w:t xml:space="preserve"> we </w:t>
-      </w:r>
-      <w:r>
-        <w:t xml:space="preserve">randomly subsampled </w:t>
+        <w:t xml:space="preserve"> we randomly subsampled </w:t>
       </w:r>
       <w:r>
         <w:t xml:space="preserve">15,000 </w:t>
@@ -7363,7 +7324,7 @@
         </w:rPr>
         <w:fldChar w:fldCharType="separate"/>
       </w:r>
-      <w:ins w:id="126" w:author="Maia Kapur" w:date="2019-03-14T14:15:00Z">
+      <w:ins w:id="126" w:author="Maia Kapur" w:date="2019-04-03T15:05:00Z">
         <w:r>
           <w:rPr>
             <w:noProof/>
@@ -7519,6 +7480,9 @@
     <w:p>
       <w:pPr>
         <w:pStyle w:val="Caption"/>
+        <w:rPr>
+          <w:ins w:id="130" w:author="Maia Kapur" w:date="2019-04-03T15:05:00Z"/>
+        </w:rPr>
         <w:sectPr>
           <w:pgSz w:w="12240" w:h="15840"/>
           <w:pgMar w:top="1440" w:right="1440" w:bottom="1440" w:left="1440" w:header="720" w:footer="720" w:gutter="0"/>
@@ -7526,7 +7490,7 @@
           <w:docGrid w:linePitch="360"/>
         </w:sectPr>
       </w:pPr>
-      <w:bookmarkStart w:id="130" w:name="_Ref2061305"/>
+      <w:bookmarkStart w:id="131" w:name="_Ref2061305"/>
       <w:r>
         <w:t xml:space="preserve">Figure </w:t>
       </w:r>
@@ -7560,7 +7524,7 @@
         </w:rPr>
         <w:fldChar w:fldCharType="end"/>
       </w:r>
-      <w:bookmarkEnd w:id="130"/>
+      <w:bookmarkEnd w:id="131"/>
       <w:r>
         <w:t xml:space="preserve">. </w:t>
       </w:r>
@@ -7615,6 +7579,53 @@
       <w:r>
         <w:t xml:space="preserve"> not have a confidence interval that contains zero.</w:t>
       </w:r>
+    </w:p>
+    <w:p>
+      <w:pPr>
+        <w:pStyle w:val="Caption"/>
+        <w:sectPr>
+          <w:pgSz w:w="12240" w:h="15840"/>
+          <w:pgMar w:top="1440" w:right="1440" w:bottom="1440" w:left="1440" w:header="720" w:footer="720" w:gutter="0"/>
+          <w:cols w:space="720"/>
+          <w:docGrid w:linePitch="360"/>
+        </w:sectPr>
+      </w:pPr>
+      <w:ins w:id="132" w:author="Maia Kapur" w:date="2019-04-03T15:05:00Z">
+        <w:r>
+          <w:lastRenderedPageBreak/>
+          <w:t xml:space="preserve">Figure </w:t>
+        </w:r>
+        <w:r>
+          <w:fldChar w:fldCharType="begin"/>
+        </w:r>
+        <w:r>
+          <w:instrText xml:space="preserve"> SEQ Figure \* ARABIC </w:instrText>
+        </w:r>
+      </w:ins>
+      <w:r>
+        <w:fldChar w:fldCharType="separate"/>
+      </w:r>
+      <w:ins w:id="133" w:author="Maia Kapur" w:date="2019-04-03T15:05:00Z">
+        <w:r>
+          <w:rPr>
+            <w:noProof/>
+          </w:rPr>
+          <w:t>4</w:t>
+        </w:r>
+        <w:r>
+          <w:fldChar w:fldCharType="end"/>
+        </w:r>
+        <w:r>
+          <w:t>. a) coverage probabilities for endpoints of growth curve, L</w:t>
+        </w:r>
+      </w:ins>
+      <w:ins w:id="134" w:author="Maia Kapur" w:date="2019-04-03T15:06:00Z">
+        <w:r>
+          <w:t xml:space="preserve">1 (left) and L2 (right), and b) proportion of 100 simulations for each spatial scenario wherein the correct </w:t>
+        </w:r>
+      </w:ins>
+      <w:bookmarkStart w:id="135" w:name="_GoBack"/>
+      <w:bookmarkEnd w:id="135"/>
     </w:p>
     <w:bookmarkEnd w:id="124"/>
     <w:bookmarkEnd w:id="128"/>
@@ -7692,12 +7703,22 @@
         </w:rPr>
         <w:fldChar w:fldCharType="separate"/>
       </w:r>
-      <w:r>
-        <w:rPr>
-          <w:noProof/>
-        </w:rPr>
-        <w:t>4</w:t>
-      </w:r>
+      <w:ins w:id="136" w:author="Maia Kapur" w:date="2019-04-03T15:05:00Z">
+        <w:r>
+          <w:rPr>
+            <w:noProof/>
+          </w:rPr>
+          <w:t>5</w:t>
+        </w:r>
+      </w:ins>
+      <w:del w:id="137" w:author="Maia Kapur" w:date="2019-04-03T15:05:00Z">
+        <w:r>
+          <w:rPr>
+            <w:noProof/>
+          </w:rPr>
+          <w:delText>4</w:delText>
+        </w:r>
+      </w:del>
       <w:r>
         <w:rPr>
           <w:noProof/>
@@ -7814,12 +7835,22 @@
         </w:rPr>
         <w:fldChar w:fldCharType="separate"/>
       </w:r>
-      <w:r>
-        <w:rPr>
-          <w:noProof/>
-        </w:rPr>
-        <w:t>5</w:t>
-      </w:r>
+      <w:ins w:id="138" w:author="Maia Kapur" w:date="2019-04-03T15:05:00Z">
+        <w:r>
+          <w:rPr>
+            <w:noProof/>
+          </w:rPr>
+          <w:t>6</w:t>
+        </w:r>
+      </w:ins>
+      <w:del w:id="139" w:author="Maia Kapur" w:date="2019-04-03T15:05:00Z">
+        <w:r>
+          <w:rPr>
+            <w:noProof/>
+          </w:rPr>
+          <w:delText>5</w:delText>
+        </w:r>
+      </w:del>
       <w:r>
         <w:rPr>
           <w:noProof/>
@@ -7916,7 +7947,7 @@
           <w:docGrid w:linePitch="360"/>
         </w:sectPr>
       </w:pPr>
-      <w:bookmarkStart w:id="131" w:name="_Ref532305639"/>
+      <w:bookmarkStart w:id="140" w:name="_Ref532305639"/>
       <w:r>
         <w:t xml:space="preserve">Figure </w:t>
       </w:r>
@@ -7950,24 +7981,22 @@
         </w:rPr>
         <w:fldChar w:fldCharType="end"/>
       </w:r>
-      <w:bookmarkEnd w:id="131"/>
+      <w:bookmarkEnd w:id="140"/>
       <w:r>
         <w:t xml:space="preserve">. </w:t>
       </w:r>
       <w:r>
         <w:t xml:space="preserve"> Plots of smoothers for </w:t>
       </w:r>
-      <w:bookmarkStart w:id="132" w:name="_GoBack"/>
       <w:r>
         <w:rPr>
           <w:highlight w:val="yellow"/>
-          <w:rPrChange w:id="133" w:author="Punt, Andre (O&amp;A, Hobart)" w:date="2019-02-18T18:05:00Z">
+          <w:rPrChange w:id="141" w:author="Punt, Andre (O&amp;A, Hobart)" w:date="2019-02-18T18:05:00Z">
             <w:rPr/>
           </w:rPrChange>
         </w:rPr>
         <w:t>Year</w:t>
       </w:r>
-      <w:bookmarkEnd w:id="132"/>
       <w:r>
         <w:t xml:space="preserve"> and</w:t>
       </w:r>
@@ -8044,7 +8073,7 @@
         <w:pStyle w:val="Caption"/>
         <w:spacing w:line="360" w:lineRule="auto"/>
       </w:pPr>
-      <w:bookmarkStart w:id="134" w:name="_Ref532305683"/>
+      <w:bookmarkStart w:id="142" w:name="_Ref532305683"/>
       <w:r>
         <w:t xml:space="preserve">Figure </w:t>
       </w:r>
@@ -8078,24 +8107,24 @@
         </w:rPr>
         <w:fldChar w:fldCharType="end"/>
       </w:r>
-      <w:bookmarkEnd w:id="134"/>
+      <w:bookmarkEnd w:id="142"/>
       <w:r>
         <w:t xml:space="preserve">. Fits of von Bertalanffy growth function to data stratified at values determined using the derivative analysis of the GAM. Panels marked “early” are data obtained prior </w:t>
       </w:r>
       <w:r>
         <w:t xml:space="preserve">to </w:t>
       </w:r>
-      <w:commentRangeStart w:id="135"/>
+      <w:commentRangeStart w:id="143"/>
       <w:r>
         <w:t>2005</w:t>
       </w:r>
-      <w:commentRangeEnd w:id="135"/>
+      <w:commentRangeEnd w:id="143"/>
       <w:r>
         <w:rPr>
           <w:rStyle w:val="CommentReference"/>
           <w:iCs w:val="0"/>
         </w:rPr>
-        <w:commentReference w:id="135"/>
+        <w:commentReference w:id="143"/>
       </w:r>
       <w:r>
         <w:t>; “Northern” datapoints were collected north of 45˚N latitude.</w:t>
@@ -8176,7 +8205,7 @@
           <w:docGrid w:linePitch="360"/>
         </w:sectPr>
       </w:pPr>
-      <w:bookmarkStart w:id="136" w:name="_Ref532305610"/>
+      <w:bookmarkStart w:id="144" w:name="_Ref532305610"/>
       <w:r>
         <w:t xml:space="preserve">Figure </w:t>
       </w:r>
@@ -8210,7 +8239,7 @@
         </w:rPr>
         <w:fldChar w:fldCharType="end"/>
       </w:r>
-      <w:bookmarkEnd w:id="136"/>
+      <w:bookmarkEnd w:id="144"/>
       <w:r>
         <w:t xml:space="preserve">.  </w:t>
       </w:r>
@@ -8252,7 +8281,7 @@
         <w:spacing w:before="240" w:after="0" w:line="240" w:lineRule="auto"/>
         <w:jc w:val="both"/>
       </w:pPr>
-      <w:bookmarkStart w:id="137" w:name="_Hlk3275689"/>
+      <w:bookmarkStart w:id="145" w:name="_Hlk3275689"/>
     </w:p>
     <w:tbl>
       <w:tblPr>
@@ -8324,12 +8353,12 @@
             <w:tcW w:w="4675" w:type="dxa"/>
           </w:tcPr>
           <w:p>
-            <w:del w:id="138" w:author="Maia Kapur" w:date="2019-02-25T14:42:00Z">
+            <w:del w:id="146" w:author="Maia Kapur" w:date="2019-02-25T14:42:00Z">
               <w:r>
                 <w:delText xml:space="preserve">Latitude </w:delText>
               </w:r>
             </w:del>
-            <w:ins w:id="139" w:author="Maia Kapur" w:date="2019-02-25T14:42:00Z">
+            <w:ins w:id="147" w:author="Maia Kapur" w:date="2019-02-25T14:42:00Z">
               <w:r>
                 <w:t xml:space="preserve">Latitude ~ </w:t>
               </w:r>
@@ -8342,12 +8371,12 @@
                 <w:t xml:space="preserve">0,50] </w:t>
               </w:r>
             </w:ins>
-            <w:del w:id="140" w:author="Maia Kapur" w:date="2019-02-25T14:42:00Z">
+            <w:del w:id="148" w:author="Maia Kapur" w:date="2019-02-25T14:42:00Z">
               <w:r>
                 <w:delText xml:space="preserve">is uniform random variable for all </w:delText>
               </w:r>
             </w:del>
-            <w:del w:id="141" w:author="Maia Kapur" w:date="2019-02-25T08:33:00Z">
+            <w:del w:id="149" w:author="Maia Kapur" w:date="2019-02-25T08:33:00Z">
               <w:r>
                 <w:delText>points</w:delText>
               </w:r>
@@ -8367,24 +8396,24 @@
             <w:r>
               <w:t xml:space="preserve">Single, spatial break in </w:t>
             </w:r>
-            <w:commentRangeStart w:id="142"/>
-            <w:commentRangeStart w:id="143"/>
+            <w:commentRangeStart w:id="150"/>
+            <w:commentRangeStart w:id="151"/>
             <w:r>
               <w:t>middle</w:t>
             </w:r>
-            <w:commentRangeEnd w:id="142"/>
+            <w:commentRangeEnd w:id="150"/>
             <w:r>
               <w:rPr>
                 <w:rStyle w:val="CommentReference"/>
               </w:rPr>
-              <w:commentReference w:id="142"/>
-            </w:r>
-            <w:commentRangeEnd w:id="143"/>
+              <w:commentReference w:id="150"/>
+            </w:r>
+            <w:commentRangeEnd w:id="151"/>
             <w:r>
               <w:rPr>
                 <w:rStyle w:val="CommentReference"/>
               </w:rPr>
-              <w:commentReference w:id="143"/>
+              <w:commentReference w:id="151"/>
             </w:r>
             <w:r>
               <w:t xml:space="preserve"> of range, with no overlap and strong contrast</w:t>
@@ -8405,8 +8434,8 @@
             <w:r>
               <w:t xml:space="preserve"> ~ </w:t>
             </w:r>
-            <w:commentRangeStart w:id="144"/>
-            <w:commentRangeStart w:id="145"/>
+            <w:commentRangeStart w:id="152"/>
+            <w:commentRangeStart w:id="153"/>
             <w:proofErr w:type="gramStart"/>
             <w:r>
               <w:t>U[</w:t>
@@ -8415,19 +8444,19 @@
             <w:r>
               <w:t>0,25]</w:t>
             </w:r>
-            <w:commentRangeEnd w:id="144"/>
+            <w:commentRangeEnd w:id="152"/>
             <w:r>
               <w:rPr>
                 <w:rStyle w:val="CommentReference"/>
               </w:rPr>
-              <w:commentReference w:id="144"/>
-            </w:r>
-            <w:commentRangeEnd w:id="145"/>
+              <w:commentReference w:id="152"/>
+            </w:r>
+            <w:commentRangeEnd w:id="153"/>
             <w:r>
               <w:rPr>
                 <w:rStyle w:val="CommentReference"/>
               </w:rPr>
-              <w:commentReference w:id="145"/>
+              <w:commentReference w:id="153"/>
             </w:r>
             <w:r>
               <w:t xml:space="preserve">  under growth Regime 1; </w:t>
@@ -8564,24 +8593,24 @@
             <w:r>
               <w:t xml:space="preserve">~ </w:t>
             </w:r>
-            <w:commentRangeStart w:id="146"/>
-            <w:commentRangeStart w:id="147"/>
+            <w:commentRangeStart w:id="154"/>
+            <w:commentRangeStart w:id="155"/>
             <w:r>
               <w:t>U[49,50</w:t>
             </w:r>
-            <w:commentRangeEnd w:id="146"/>
+            <w:commentRangeEnd w:id="154"/>
             <w:r>
               <w:rPr>
                 <w:rStyle w:val="CommentReference"/>
               </w:rPr>
-              <w:commentReference w:id="146"/>
-            </w:r>
-            <w:commentRangeEnd w:id="147"/>
+              <w:commentReference w:id="154"/>
+            </w:r>
+            <w:commentRangeEnd w:id="155"/>
             <w:r>
               <w:rPr>
                 <w:rStyle w:val="CommentReference"/>
               </w:rPr>
-              <w:commentReference w:id="147"/>
+              <w:commentReference w:id="155"/>
             </w:r>
             <w:r>
               <w:t>] under Regime 2</w:t>
@@ -8596,8 +8625,8 @@
         <w:spacing w:before="240" w:after="0"/>
         <w:jc w:val="both"/>
       </w:pPr>
-      <w:bookmarkStart w:id="148" w:name="_Ref872431"/>
-      <w:bookmarkStart w:id="149" w:name="_Ref872422"/>
+      <w:bookmarkStart w:id="156" w:name="_Ref872431"/>
+      <w:bookmarkStart w:id="157" w:name="_Ref872422"/>
       <w:r>
         <w:t xml:space="preserve">Table </w:t>
       </w:r>
@@ -8631,11 +8660,11 @@
         </w:rPr>
         <w:fldChar w:fldCharType="end"/>
       </w:r>
-      <w:bookmarkEnd w:id="148"/>
+      <w:bookmarkEnd w:id="156"/>
       <w:r>
         <w:t xml:space="preserve">. Summary of simulated datasets used to test the proposal method in presence/absence of spatial variation in growth. </w:t>
       </w:r>
-      <w:del w:id="150" w:author="Maia Kapur" w:date="2019-02-25T14:24:00Z">
+      <w:del w:id="158" w:author="Maia Kapur" w:date="2019-02-25T14:24:00Z">
         <w:r>
           <w:delText xml:space="preserve">Regime 1 refers to a central Pacific billfish-like species, where </w:delText>
         </w:r>
@@ -8711,17 +8740,17 @@
         <w:r>
           <w:delText xml:space="preserve"> = 0.3.</w:delText>
         </w:r>
-        <w:bookmarkEnd w:id="149"/>
+        <w:bookmarkEnd w:id="157"/>
         <w:r>
           <w:delText xml:space="preserve"> </w:delText>
         </w:r>
       </w:del>
     </w:p>
-    <w:bookmarkEnd w:id="137"/>
-    <w:p>
-      <w:pPr>
-        <w:rPr>
-          <w:ins w:id="151" w:author="Maia Kapur" w:date="2019-02-25T14:43:00Z"/>
+    <w:bookmarkEnd w:id="145"/>
+    <w:p>
+      <w:pPr>
+        <w:rPr>
+          <w:ins w:id="159" w:author="Maia Kapur" w:date="2019-02-25T14:43:00Z"/>
         </w:rPr>
       </w:pPr>
     </w:p>
@@ -8823,16 +8852,16 @@
             <w:pPr>
               <w:spacing w:line="276" w:lineRule="auto"/>
             </w:pPr>
-            <w:commentRangeStart w:id="152"/>
+            <w:commentRangeStart w:id="160"/>
             <w:r>
               <w:t>None</w:t>
             </w:r>
-            <w:commentRangeEnd w:id="152"/>
+            <w:commentRangeEnd w:id="160"/>
             <w:r>
               <w:rPr>
                 <w:rStyle w:val="CommentReference"/>
               </w:rPr>
-              <w:commentReference w:id="152"/>
+              <w:commentReference w:id="160"/>
             </w:r>
           </w:p>
         </w:tc>
@@ -9120,9 +9149,9 @@
     <w:p>
       <w:pPr>
         <w:rPr>
-          <w:ins w:id="153" w:author="Maia Kapur" w:date="2019-02-25T14:43:00Z"/>
-        </w:rPr>
-        <w:pPrChange w:id="154" w:author="Maia Kapur" w:date="2019-02-25T14:43:00Z">
+          <w:ins w:id="161" w:author="Maia Kapur" w:date="2019-02-25T14:43:00Z"/>
+        </w:rPr>
+        <w:pPrChange w:id="162" w:author="Maia Kapur" w:date="2019-02-25T14:43:00Z">
           <w:pPr>
             <w:pStyle w:val="Heading1"/>
             <w:spacing w:line="360" w:lineRule="auto"/>
@@ -10106,7 +10135,7 @@
     </w:tbl>
     <w:p>
       <w:pPr>
-        <w:pPrChange w:id="155" w:author="Maia Kapur" w:date="2019-02-25T14:43:00Z">
+        <w:pPrChange w:id="163" w:author="Maia Kapur" w:date="2019-02-25T14:43:00Z">
           <w:pPr>
             <w:pStyle w:val="Heading1"/>
             <w:spacing w:line="360" w:lineRule="auto"/>
@@ -10119,7 +10148,7 @@
         <w:pStyle w:val="Caption"/>
         <w:spacing w:line="360" w:lineRule="auto"/>
       </w:pPr>
-      <w:bookmarkStart w:id="156" w:name="_Ref525720559"/>
+      <w:bookmarkStart w:id="164" w:name="_Ref525720559"/>
       <w:r>
         <w:t xml:space="preserve">Table </w:t>
       </w:r>
@@ -10153,7 +10182,7 @@
         </w:rPr>
         <w:fldChar w:fldCharType="end"/>
       </w:r>
-      <w:bookmarkEnd w:id="156"/>
+      <w:bookmarkEnd w:id="164"/>
       <w:r>
         <w:t xml:space="preserve">. </w:t>
       </w:r>
@@ -10244,26 +10273,26 @@
       <w:r>
         <w:t xml:space="preserve"> Values were back-converted for presentation </w:t>
       </w:r>
-      <w:commentRangeStart w:id="157"/>
-      <w:commentRangeStart w:id="158"/>
+      <w:commentRangeStart w:id="165"/>
+      <w:commentRangeStart w:id="166"/>
       <w:r>
         <w:t>here</w:t>
       </w:r>
-      <w:commentRangeEnd w:id="157"/>
+      <w:commentRangeEnd w:id="165"/>
       <w:r>
         <w:rPr>
           <w:rStyle w:val="CommentReference"/>
           <w:iCs w:val="0"/>
         </w:rPr>
-        <w:commentReference w:id="157"/>
-      </w:r>
-      <w:commentRangeEnd w:id="158"/>
+        <w:commentReference w:id="165"/>
+      </w:r>
+      <w:commentRangeEnd w:id="166"/>
       <w:r>
         <w:rPr>
           <w:rStyle w:val="CommentReference"/>
           <w:iCs w:val="0"/>
         </w:rPr>
-        <w:commentReference w:id="158"/>
+        <w:commentReference w:id="166"/>
       </w:r>
       <w:r>
         <w:t>.</w:t>
@@ -11803,7 +11832,7 @@
       </w:r>
     </w:p>
   </w:comment>
-  <w:comment w:id="135" w:author="." w:date="2019-02-05T21:12:00Z" w:initials=".">
+  <w:comment w:id="143" w:author="." w:date="2019-02-05T21:12:00Z" w:initials=".">
     <w:p>
       <w:pPr>
         <w:pStyle w:val="CommentText"/>
@@ -11819,7 +11848,7 @@
       </w:r>
     </w:p>
   </w:comment>
-  <w:comment w:id="142" w:author="Punt, Andre (O&amp;A, Hobart)" w:date="2019-02-18T17:48:00Z" w:initials="PA(H">
+  <w:comment w:id="150" w:author="Punt, Andre (O&amp;A, Hobart)" w:date="2019-02-18T17:48:00Z" w:initials="PA(H">
     <w:p>
       <w:pPr>
         <w:pStyle w:val="CommentText"/>
@@ -11835,7 +11864,7 @@
       </w:r>
     </w:p>
   </w:comment>
-  <w:comment w:id="143" w:author="Maia Kapur" w:date="2019-03-11T13:33:00Z" w:initials="MK">
+  <w:comment w:id="151" w:author="Maia Kapur" w:date="2019-03-11T13:33:00Z" w:initials="MK">
     <w:p>
       <w:pPr>
         <w:pStyle w:val="CommentText"/>
@@ -11851,7 +11880,7 @@
       </w:r>
     </w:p>
   </w:comment>
-  <w:comment w:id="144" w:author="Punt, Andre (O&amp;A, Hobart)" w:date="2019-02-18T17:40:00Z" w:initials="PA(H">
+  <w:comment w:id="152" w:author="Punt, Andre (O&amp;A, Hobart)" w:date="2019-02-18T17:40:00Z" w:initials="PA(H">
     <w:p>
       <w:pPr>
         <w:pStyle w:val="CommentText"/>
@@ -11867,7 +11896,7 @@
       </w:r>
     </w:p>
   </w:comment>
-  <w:comment w:id="145" w:author="Maia Kapur" w:date="2019-03-11T13:33:00Z" w:initials="MK">
+  <w:comment w:id="153" w:author="Maia Kapur" w:date="2019-03-11T13:33:00Z" w:initials="MK">
     <w:p>
       <w:pPr>
         <w:pStyle w:val="CommentText"/>
@@ -11883,7 +11912,7 @@
       </w:r>
     </w:p>
   </w:comment>
-  <w:comment w:id="146" w:author="Punt, Andre (O&amp;A, Hobart)" w:date="2019-02-05T21:12:00Z" w:initials="PA(H">
+  <w:comment w:id="154" w:author="Punt, Andre (O&amp;A, Hobart)" w:date="2019-02-05T21:12:00Z" w:initials="PA(H">
     <w:p>
       <w:pPr>
         <w:pStyle w:val="CommentText"/>
@@ -11899,7 +11928,7 @@
       </w:r>
     </w:p>
   </w:comment>
-  <w:comment w:id="147" w:author="Maia Kapur" w:date="2019-02-05T21:12:00Z" w:initials="MK">
+  <w:comment w:id="155" w:author="Maia Kapur" w:date="2019-02-05T21:12:00Z" w:initials="MK">
     <w:p>
       <w:pPr>
         <w:pStyle w:val="CommentText"/>
@@ -11925,7 +11954,7 @@
       </w:pPr>
     </w:p>
   </w:comment>
-  <w:comment w:id="152" w:author="Punt, Andre (O&amp;A, Hobart)" w:date="2019-02-18T17:52:00Z" w:initials="PA(H">
+  <w:comment w:id="160" w:author="Punt, Andre (O&amp;A, Hobart)" w:date="2019-02-18T17:52:00Z" w:initials="PA(H">
     <w:p>
       <w:pPr>
         <w:pStyle w:val="CommentText"/>
@@ -11941,7 +11970,7 @@
       </w:r>
     </w:p>
   </w:comment>
-  <w:comment w:id="157" w:author="." w:date="2019-02-05T21:12:00Z" w:initials=".">
+  <w:comment w:id="165" w:author="." w:date="2019-02-05T21:12:00Z" w:initials=".">
     <w:p>
       <w:pPr>
         <w:pStyle w:val="CommentText"/>
@@ -11957,7 +11986,7 @@
       </w:r>
     </w:p>
   </w:comment>
-  <w:comment w:id="158" w:author="." w:date="2019-02-05T21:12:00Z" w:initials=".">
+  <w:comment w:id="166" w:author="." w:date="2019-02-05T21:12:00Z" w:initials=".">
     <w:p>
       <w:pPr>
         <w:pStyle w:val="CommentText"/>
@@ -13645,7 +13674,7 @@
 </file>
 
 <file path=customXml/itemProps1.xml><?xml version="1.0" encoding="utf-8"?>
-<ds:datastoreItem xmlns:ds="http://schemas.openxmlformats.org/officeDocument/2006/customXml" ds:itemID="{F533611D-1843-4F52-A197-F1C512425A18}">
+<ds:datastoreItem xmlns:ds="http://schemas.openxmlformats.org/officeDocument/2006/customXml" ds:itemID="{F95FA44B-A264-4709-965B-FDBFD1109CEC}">
   <ds:schemaRefs>
     <ds:schemaRef ds:uri="http://schemas.openxmlformats.org/officeDocument/2006/bibliography"/>
   </ds:schemaRefs>

</xml_diff>